<commit_message>
Termine de llenar St Barnabas
</commit_message>
<xml_diff>
--- a/3_SaintAnthony/Cover Letter Maria Hurtado.docx
+++ b/3_SaintAnthony/Cover Letter Maria Hurtado.docx
@@ -102,7 +102,6 @@
           <w:sz w:val="24"/>
         </w:rPr>
       </w:pPr>
-      <w:bookmarkStart w:id="0" w:name="_GoBack"/>
       <w:r>
         <w:rPr>
           <w:rFonts w:ascii="Times New Roman" w:hAnsi="Times New Roman" w:cs="Times New Roman"/>
@@ -139,7 +138,6 @@
         <w:t xml:space="preserve">Please find enclosed my CV for your consideration. </w:t>
       </w:r>
     </w:p>
-    <w:bookmarkEnd w:id="0"/>
     <w:p>
       <w:pPr>
         <w:jc w:val="both"/>
@@ -211,7 +209,21 @@
           <w:rFonts w:ascii="Times New Roman" w:hAnsi="Times New Roman" w:cs="Times New Roman"/>
           <w:sz w:val="24"/>
         </w:rPr>
-        <w:t xml:space="preserve"> and over 7 years’ experience teaching University student. </w:t>
+        <w:t xml:space="preserve"> and over 7 years’ experience teaching University student</w:t>
+      </w:r>
+      <w:r>
+        <w:rPr>
+          <w:rFonts w:ascii="Times New Roman" w:hAnsi="Times New Roman" w:cs="Times New Roman"/>
+          <w:sz w:val="24"/>
+        </w:rPr>
+        <w:t>s</w:t>
+      </w:r>
+      <w:r>
+        <w:rPr>
+          <w:rFonts w:ascii="Times New Roman" w:hAnsi="Times New Roman" w:cs="Times New Roman"/>
+          <w:sz w:val="24"/>
+        </w:rPr>
+        <w:t xml:space="preserve">. </w:t>
       </w:r>
       <w:r>
         <w:rPr>
@@ -227,6 +239,8 @@
         </w:rPr>
         <w:t xml:space="preserve">the </w:t>
       </w:r>
+      <w:bookmarkStart w:id="0" w:name="_GoBack"/>
+      <w:bookmarkEnd w:id="0"/>
       <w:r>
         <w:rPr>
           <w:rFonts w:ascii="Times New Roman" w:hAnsi="Times New Roman" w:cs="Times New Roman"/>

</xml_diff>